<commit_message>
Adding 10 Green Bottles Song
</commit_message>
<xml_diff>
--- a/Chapter 1 Assignments.docx
+++ b/Chapter 1 Assignments.docx
@@ -14,13 +14,7 @@
         <w:t xml:space="preserve">Why </w:t>
       </w:r>
       <w:r>
-        <w:t xml:space="preserve">was </w:t>
-      </w:r>
-      <w:r>
-        <w:t>LiveScript</w:t>
-      </w:r>
-      <w:r>
-        <w:t xml:space="preserve"> renamed JavaScript even though its functionality had nothing to do with Java?</w:t>
+        <w:t>was LiveScript renamed JavaScript even though its functionality had nothing to do with Java?</w:t>
       </w:r>
     </w:p>
     <w:p>
@@ -51,13 +45,7 @@
       </w:r>
       <w:proofErr w:type="spellEnd"/>
       <w:r>
-        <w:t xml:space="preserve"> great Libraries &amp; Frameworks such as React.js, Angular.js, </w:t>
-      </w:r>
-      <w:r>
-        <w:t>etc.</w:t>
-      </w:r>
-      <w:r>
-        <w:t>…</w:t>
+        <w:t xml:space="preserve"> great Libraries &amp; Frameworks such as React.js, Angular.js, etc.…</w:t>
       </w:r>
     </w:p>
     <w:p>
@@ -72,13 +60,7 @@
         <w:t xml:space="preserve">The </w:t>
       </w:r>
       <w:r>
-        <w:t xml:space="preserve">beginning of </w:t>
-      </w:r>
-      <w:r>
-        <w:t>JavaScript</w:t>
-      </w:r>
-      <w:r>
-        <w:t>:</w:t>
+        <w:t>beginning of JavaScript:</w:t>
       </w:r>
     </w:p>
     <w:p>
@@ -101,13 +83,7 @@
       </w:r>
       <w:proofErr w:type="gramEnd"/>
       <w:r>
-        <w:t xml:space="preserve"> “internet explorer” by Microsoft for instance. In 1995, a Netscape developer developed a new scripting language. It was originally named Mocha, soon after it was renamed LiveScript and Later, it was known as </w:t>
-      </w:r>
-      <w:r>
-        <w:t>JavaScript</w:t>
-      </w:r>
-      <w:r>
-        <w:t>.</w:t>
+        <w:t xml:space="preserve"> “internet explorer” by Microsoft for instance. In 1995, a Netscape developer developed a new scripting language. It was originally named Mocha, soon after it was renamed LiveScript and Later, it was known as JavaScript.</w:t>
       </w:r>
     </w:p>
     <w:p>
@@ -126,13 +102,7 @@
       <w:bookmarkStart w:id="0" w:name="_Hlk116075875"/>
       <w:bookmarkStart w:id="1" w:name="_Hlk116075903"/>
       <w:r>
-        <w:t xml:space="preserve">iveScript is still being used but not as </w:t>
-      </w:r>
-      <w:r>
-        <w:t>JavaScript</w:t>
-      </w:r>
-      <w:r>
-        <w:t xml:space="preserve"> since it eventually </w:t>
+        <w:t xml:space="preserve">iveScript is still being used but not as JavaScript since it eventually </w:t>
       </w:r>
       <w:bookmarkEnd w:id="0"/>
       <w:r>
@@ -152,10 +122,7 @@
         <w:t>T</w:t>
       </w:r>
       <w:r>
-        <w:t xml:space="preserve"> </w:t>
-      </w:r>
-      <w:r>
-        <w:t>here</w:t>
+        <w:t xml:space="preserve"> here</w:t>
       </w:r>
       <w:proofErr w:type="spellEnd"/>
       <w:r>
@@ -167,15 +134,7 @@
       </w:r>
       <w:proofErr w:type="spellEnd"/>
       <w:r>
-        <w:t xml:space="preserve"> install </w:t>
-      </w:r>
-      <w:proofErr w:type="spellStart"/>
-      <w:r>
-        <w:t>livescript</w:t>
-      </w:r>
-      <w:proofErr w:type="spellEnd"/>
-      <w:r>
-        <w:t>), of course it is not as popular as react-router-</w:t>
+        <w:t xml:space="preserve"> install livescript), of course it is not as popular as react-router-</w:t>
       </w:r>
       <w:proofErr w:type="spellStart"/>
       <w:r>
@@ -270,13 +229,7 @@
         <w:t>W</w:t>
       </w:r>
       <w:r>
-        <w:t xml:space="preserve">hat is common about Java &amp; </w:t>
-      </w:r>
-      <w:r>
-        <w:t>JavaScript</w:t>
-      </w:r>
-      <w:r>
-        <w:t>, that both can be used to create native Android Apps using Kotlin or React Native. Other than that, I haven’t seen much in common.</w:t>
+        <w:t>hat is common about Java &amp; JavaScript, that both can be used to create native Android Apps using Kotlin or React Native. Other than that, I haven’t seen much in common.</w:t>
       </w:r>
     </w:p>
     <w:p>
@@ -317,6 +270,9 @@
         <w:spacing w:before="100" w:beforeAutospacing="1" w:after="100" w:afterAutospacing="1" w:line="240" w:lineRule="auto"/>
       </w:pPr>
       <w:r>
+        <w:rPr>
+          <w:noProof/>
+        </w:rPr>
         <w:drawing>
           <wp:inline distT="0" distB="0" distL="0" distR="0" wp14:anchorId="4BBF1151" wp14:editId="7C0838B9">
             <wp:extent cx="5753903" cy="905001"/>
@@ -408,6 +364,9 @@
     </w:p>
     <w:p>
       <w:r>
+        <w:rPr>
+          <w:noProof/>
+        </w:rPr>
         <w:drawing>
           <wp:inline distT="0" distB="0" distL="0" distR="0" wp14:anchorId="602AF6DD" wp14:editId="6B4D5A51">
             <wp:extent cx="5534797" cy="1438476"/>
@@ -471,11 +430,26 @@
         </w:numPr>
       </w:pPr>
       <w:r>
-        <w:t>Check Github repository ()</w:t>
-      </w:r>
-    </w:p>
-    <w:p>
-      <w:r>
+        <w:t>Check Github repository (</w:t>
+      </w:r>
+      <w:hyperlink r:id="rId7" w:history="1">
+        <w:r>
+          <w:rPr>
+            <w:rStyle w:val="Hyperlink"/>
+          </w:rPr>
+          <w:t>https://github.com/AhmedAbdelRazak/RCC/tree/master/WhileLoop</w:t>
+        </w:r>
+      </w:hyperlink>
+      <w:r>
+        <w:t>)</w:t>
+      </w:r>
+    </w:p>
+    <w:p/>
+    <w:p>
+      <w:r>
+        <w:rPr>
+          <w:noProof/>
+        </w:rPr>
         <w:drawing>
           <wp:inline distT="0" distB="0" distL="0" distR="0" wp14:anchorId="25EC2275" wp14:editId="374C2190">
             <wp:extent cx="7640842" cy="4476750"/>
@@ -492,7 +466,7 @@
                     <pic:cNvPicPr/>
                   </pic:nvPicPr>
                   <pic:blipFill>
-                    <a:blip r:embed="rId7"/>
+                    <a:blip r:embed="rId8"/>
                     <a:stretch>
                       <a:fillRect/>
                     </a:stretch>
@@ -524,7 +498,6 @@
         </w:numPr>
       </w:pPr>
       <w:r>
-        <w:lastRenderedPageBreak/>
         <w:t>W</w:t>
       </w:r>
       <w:r>
@@ -540,7 +513,13 @@
         </w:numPr>
       </w:pPr>
       <w:r>
-        <w:t>Check Github Repository ().</w:t>
+        <w:t>Check Github Repository (</w:t>
+      </w:r>
+      <w:r>
+        <w:t>https://github.com/AhmedAbdelRazak/RCC/tree/master/AlertWindow</w:t>
+      </w:r>
+      <w:r>
+        <w:t>).</w:t>
       </w:r>
     </w:p>
     <w:p>
@@ -3302,6 +3281,7 @@
           <w:sz w:val="21"/>
           <w:szCs w:val="21"/>
         </w:rPr>
+        <w:lastRenderedPageBreak/>
         <w:t xml:space="preserve">                    </w:t>
       </w:r>
       <w:proofErr w:type="spellStart"/>
@@ -3412,7 +3392,6 @@
           <w:sz w:val="21"/>
           <w:szCs w:val="21"/>
         </w:rPr>
-        <w:lastRenderedPageBreak/>
         <w:t xml:space="preserve">                        </w:t>
       </w:r>
       <w:proofErr w:type="spellStart"/>
@@ -3783,69 +3762,14 @@
         <w:ind w:left="1980"/>
       </w:pPr>
       <w:r>
+        <w:rPr>
+          <w:noProof/>
+        </w:rPr>
         <w:drawing>
           <wp:inline distT="0" distB="0" distL="0" distR="0" wp14:anchorId="2CF6047F" wp14:editId="75173B00">
             <wp:extent cx="5563376" cy="219106"/>
             <wp:effectExtent l="0" t="0" r="0" b="9525"/>
             <wp:docPr id="4" name="Picture 4"/>
-            <wp:cNvGraphicFramePr>
-              <a:graphicFrameLocks xmlns:a="http://schemas.openxmlformats.org/drawingml/2006/main" noChangeAspect="1"/>
-            </wp:cNvGraphicFramePr>
-            <a:graphic xmlns:a="http://schemas.openxmlformats.org/drawingml/2006/main">
-              <a:graphicData uri="http://schemas.openxmlformats.org/drawingml/2006/picture">
-                <pic:pic xmlns:pic="http://schemas.openxmlformats.org/drawingml/2006/picture">
-                  <pic:nvPicPr>
-                    <pic:cNvPr id="1" name=""/>
-                    <pic:cNvPicPr/>
-                  </pic:nvPicPr>
-                  <pic:blipFill>
-                    <a:blip r:embed="rId8"/>
-                    <a:stretch>
-                      <a:fillRect/>
-                    </a:stretch>
-                  </pic:blipFill>
-                  <pic:spPr>
-                    <a:xfrm>
-                      <a:off x="0" y="0"/>
-                      <a:ext cx="5563376" cy="219106"/>
-                    </a:xfrm>
-                    <a:prstGeom prst="rect">
-                      <a:avLst/>
-                    </a:prstGeom>
-                  </pic:spPr>
-                </pic:pic>
-              </a:graphicData>
-            </a:graphic>
-          </wp:inline>
-        </w:drawing>
-      </w:r>
-    </w:p>
-    <w:p>
-      <w:pPr>
-        <w:pStyle w:val="ListParagraph"/>
-        <w:numPr>
-          <w:ilvl w:val="2"/>
-          <w:numId w:val="4"/>
-        </w:numPr>
-      </w:pPr>
-      <w:r>
-        <w:t>T</w:t>
-      </w:r>
-      <w:r>
-        <w:t>hen we can append text to it as demonstrated in the example below</w:t>
-      </w:r>
-    </w:p>
-    <w:p>
-      <w:pPr>
-        <w:pStyle w:val="ListParagraph"/>
-        <w:ind w:left="2160"/>
-      </w:pPr>
-      <w:r>
-        <w:drawing>
-          <wp:inline distT="0" distB="0" distL="0" distR="0" wp14:anchorId="5697DAB5" wp14:editId="1AAE3C74">
-            <wp:extent cx="5782482" cy="362001"/>
-            <wp:effectExtent l="0" t="0" r="0" b="0"/>
-            <wp:docPr id="5" name="Picture 5"/>
             <wp:cNvGraphicFramePr>
               <a:graphicFrameLocks xmlns:a="http://schemas.openxmlformats.org/drawingml/2006/main" noChangeAspect="1"/>
             </wp:cNvGraphicFramePr>
@@ -3865,7 +3789,7 @@
                   <pic:spPr>
                     <a:xfrm>
                       <a:off x="0" y="0"/>
-                      <a:ext cx="5782482" cy="362001"/>
+                      <a:ext cx="5563376" cy="219106"/>
                     </a:xfrm>
                     <a:prstGeom prst="rect">
                       <a:avLst/>
@@ -3881,12 +3805,6 @@
     <w:p>
       <w:pPr>
         <w:pStyle w:val="ListParagraph"/>
-        <w:ind w:left="2160"/>
-      </w:pPr>
-    </w:p>
-    <w:p>
-      <w:pPr>
-        <w:pStyle w:val="ListParagraph"/>
         <w:numPr>
           <w:ilvl w:val="2"/>
           <w:numId w:val="4"/>
@@ -3896,52 +3814,23 @@
         <w:t>T</w:t>
       </w:r>
       <w:r>
-        <w:t xml:space="preserve">he best scenario to </w:t>
-      </w:r>
-      <w:r>
-        <w:t>use Output</w:t>
-      </w:r>
-      <w:r>
-        <w:t xml:space="preserve"> to the browser usually when you’re 100% sure that the variables applied are good to go. It is not recommended though to use output in the browser right away.</w:t>
-      </w:r>
-    </w:p>
-    <w:p>
-      <w:pPr>
-        <w:pStyle w:val="ListParagraph"/>
-        <w:numPr>
-          <w:ilvl w:val="1"/>
-          <w:numId w:val="4"/>
-        </w:numPr>
-      </w:pPr>
-      <w:r>
-        <w:t>O</w:t>
-      </w:r>
-      <w:r>
-        <w:t xml:space="preserve">utput to an alert window: </w:t>
-      </w:r>
-    </w:p>
-    <w:p>
-      <w:pPr>
-        <w:pStyle w:val="ListParagraph"/>
-        <w:numPr>
-          <w:ilvl w:val="2"/>
-          <w:numId w:val="4"/>
-        </w:numPr>
-      </w:pPr>
-      <w:r>
-        <w:t xml:space="preserve">It </w:t>
-      </w:r>
-      <w:r>
-        <w:t>is recommended to use the alert window if you’re creating an app that has a delete button or filling a form, if the user tried to delete something or leave the page without completing a form, an alert window should pop.</w:t>
-      </w:r>
-    </w:p>
-    <w:p>
-      <w:r>
+        <w:t>hen we can append text to it as demonstrated in the example below</w:t>
+      </w:r>
+    </w:p>
+    <w:p>
+      <w:pPr>
+        <w:pStyle w:val="ListParagraph"/>
+        <w:ind w:left="2160"/>
+      </w:pPr>
+      <w:r>
+        <w:rPr>
+          <w:noProof/>
+        </w:rPr>
         <w:drawing>
-          <wp:inline distT="0" distB="0" distL="0" distR="0" wp14:anchorId="18FD44FE" wp14:editId="474C9379">
-            <wp:extent cx="5772956" cy="171474"/>
+          <wp:inline distT="0" distB="0" distL="0" distR="0" wp14:anchorId="5697DAB5" wp14:editId="1AAE3C74">
+            <wp:extent cx="5782482" cy="362001"/>
             <wp:effectExtent l="0" t="0" r="0" b="0"/>
-            <wp:docPr id="6" name="Picture 6"/>
+            <wp:docPr id="5" name="Picture 5"/>
             <wp:cNvGraphicFramePr>
               <a:graphicFrameLocks xmlns:a="http://schemas.openxmlformats.org/drawingml/2006/main" noChangeAspect="1"/>
             </wp:cNvGraphicFramePr>
@@ -3961,7 +3850,7 @@
                   <pic:spPr>
                     <a:xfrm>
                       <a:off x="0" y="0"/>
-                      <a:ext cx="5772956" cy="171474"/>
+                      <a:ext cx="5782482" cy="362001"/>
                     </a:xfrm>
                     <a:prstGeom prst="rect">
                       <a:avLst/>
@@ -3974,7 +3863,27 @@
         </w:drawing>
       </w:r>
     </w:p>
-    <w:p/>
+    <w:p>
+      <w:pPr>
+        <w:pStyle w:val="ListParagraph"/>
+        <w:ind w:left="2160"/>
+      </w:pPr>
+    </w:p>
+    <w:p>
+      <w:pPr>
+        <w:pStyle w:val="ListParagraph"/>
+        <w:numPr>
+          <w:ilvl w:val="2"/>
+          <w:numId w:val="4"/>
+        </w:numPr>
+      </w:pPr>
+      <w:r>
+        <w:t>T</w:t>
+      </w:r>
+      <w:r>
+        <w:t>he best scenario to use Output to the browser usually when you’re 100% sure that the variables applied are good to go. It is not recommended though to use output in the browser right away.</w:t>
+      </w:r>
+    </w:p>
     <w:p>
       <w:pPr>
         <w:pStyle w:val="ListParagraph"/>
@@ -3984,10 +3893,10 @@
         </w:numPr>
       </w:pPr>
       <w:r>
-        <w:t>C</w:t>
-      </w:r>
-      <w:r>
-        <w:t>onsole logging:</w:t>
+        <w:t>O</w:t>
+      </w:r>
+      <w:r>
+        <w:t xml:space="preserve">utput to an alert window: </w:t>
       </w:r>
     </w:p>
     <w:p>
@@ -3999,58 +3908,22 @@
         </w:numPr>
       </w:pPr>
       <w:r>
-        <w:t>T</w:t>
-      </w:r>
-      <w:r>
-        <w:t>his is the most common and effective way to see outputs before adding it to the browser.</w:t>
-      </w:r>
-    </w:p>
-    <w:p>
-      <w:pPr>
-        <w:pStyle w:val="ListParagraph"/>
-        <w:numPr>
-          <w:ilvl w:val="2"/>
-          <w:numId w:val="4"/>
-        </w:numPr>
-      </w:pPr>
-      <w:r>
-        <w:t>i</w:t>
-      </w:r>
-      <w:r>
-        <w:t xml:space="preserve">t is usually being used to check output </w:t>
-      </w:r>
-      <w:proofErr w:type="gramStart"/>
-      <w:r>
-        <w:t>in a given</w:t>
-      </w:r>
-      <w:proofErr w:type="gramEnd"/>
-      <w:r>
-        <w:t xml:space="preserve"> function such as a function the renders the sum or another that renders a filtered array. A lot of examples could be written but the above 2 just to mention a few.</w:t>
-      </w:r>
-    </w:p>
-    <w:p>
-      <w:pPr>
-        <w:pStyle w:val="ListParagraph"/>
-        <w:numPr>
-          <w:ilvl w:val="2"/>
-          <w:numId w:val="4"/>
-        </w:numPr>
-      </w:pPr>
-      <w:r>
-        <w:t xml:space="preserve">The </w:t>
-      </w:r>
-      <w:r>
-        <w:t>example below is simply a trial to substitute element 3 (index 2) in the array from “Scoop3” to “Don’t call me a scoop”:</w:t>
-      </w:r>
-    </w:p>
-    <w:p>
-      <w:r>
-        <w:lastRenderedPageBreak/>
+        <w:t xml:space="preserve">It </w:t>
+      </w:r>
+      <w:r>
+        <w:t>is recommended to use the alert window if you’re creating an app that has a delete button or filling a form, if the user tried to delete something or leave the page without completing a form, an alert window should pop.</w:t>
+      </w:r>
+    </w:p>
+    <w:p>
+      <w:r>
+        <w:rPr>
+          <w:noProof/>
+        </w:rPr>
         <w:drawing>
-          <wp:inline distT="0" distB="0" distL="0" distR="0" wp14:anchorId="32822D2C" wp14:editId="2C3CFD80">
-            <wp:extent cx="5943600" cy="2398395"/>
-            <wp:effectExtent l="0" t="0" r="0" b="1905"/>
-            <wp:docPr id="7" name="Picture 7"/>
+          <wp:inline distT="0" distB="0" distL="0" distR="0" wp14:anchorId="18FD44FE" wp14:editId="474C9379">
+            <wp:extent cx="5772956" cy="171474"/>
+            <wp:effectExtent l="0" t="0" r="0" b="0"/>
+            <wp:docPr id="6" name="Picture 6"/>
             <wp:cNvGraphicFramePr>
               <a:graphicFrameLocks xmlns:a="http://schemas.openxmlformats.org/drawingml/2006/main" noChangeAspect="1"/>
             </wp:cNvGraphicFramePr>
@@ -4070,6 +3943,118 @@
                   <pic:spPr>
                     <a:xfrm>
                       <a:off x="0" y="0"/>
+                      <a:ext cx="5772956" cy="171474"/>
+                    </a:xfrm>
+                    <a:prstGeom prst="rect">
+                      <a:avLst/>
+                    </a:prstGeom>
+                  </pic:spPr>
+                </pic:pic>
+              </a:graphicData>
+            </a:graphic>
+          </wp:inline>
+        </w:drawing>
+      </w:r>
+    </w:p>
+    <w:p/>
+    <w:p>
+      <w:pPr>
+        <w:pStyle w:val="ListParagraph"/>
+        <w:numPr>
+          <w:ilvl w:val="1"/>
+          <w:numId w:val="4"/>
+        </w:numPr>
+      </w:pPr>
+      <w:r>
+        <w:t>C</w:t>
+      </w:r>
+      <w:r>
+        <w:t>onsole logging:</w:t>
+      </w:r>
+    </w:p>
+    <w:p>
+      <w:pPr>
+        <w:pStyle w:val="ListParagraph"/>
+        <w:numPr>
+          <w:ilvl w:val="2"/>
+          <w:numId w:val="4"/>
+        </w:numPr>
+      </w:pPr>
+      <w:r>
+        <w:t>T</w:t>
+      </w:r>
+      <w:r>
+        <w:t>his is the most common and effective way to see outputs before adding it to the browser.</w:t>
+      </w:r>
+    </w:p>
+    <w:p>
+      <w:pPr>
+        <w:pStyle w:val="ListParagraph"/>
+        <w:numPr>
+          <w:ilvl w:val="2"/>
+          <w:numId w:val="4"/>
+        </w:numPr>
+      </w:pPr>
+      <w:r>
+        <w:t>i</w:t>
+      </w:r>
+      <w:r>
+        <w:t xml:space="preserve">t is usually being used to check output </w:t>
+      </w:r>
+      <w:proofErr w:type="gramStart"/>
+      <w:r>
+        <w:t>in a given</w:t>
+      </w:r>
+      <w:proofErr w:type="gramEnd"/>
+      <w:r>
+        <w:t xml:space="preserve"> function such as a function the renders the sum or another that renders a filtered array. A lot of examples could be written but the above 2 just to mention a few.</w:t>
+      </w:r>
+    </w:p>
+    <w:p>
+      <w:pPr>
+        <w:pStyle w:val="ListParagraph"/>
+        <w:numPr>
+          <w:ilvl w:val="2"/>
+          <w:numId w:val="4"/>
+        </w:numPr>
+      </w:pPr>
+      <w:r>
+        <w:lastRenderedPageBreak/>
+        <w:t xml:space="preserve">The </w:t>
+      </w:r>
+      <w:r>
+        <w:t>example below is simply a trial to substitute element 3 (index 2) in the array from “Scoop3” to “Don’t call me a scoop”:</w:t>
+      </w:r>
+    </w:p>
+    <w:p>
+      <w:r>
+        <w:rPr>
+          <w:noProof/>
+        </w:rPr>
+        <w:drawing>
+          <wp:inline distT="0" distB="0" distL="0" distR="0" wp14:anchorId="32822D2C" wp14:editId="2C3CFD80">
+            <wp:extent cx="5943600" cy="2398395"/>
+            <wp:effectExtent l="0" t="0" r="0" b="1905"/>
+            <wp:docPr id="7" name="Picture 7"/>
+            <wp:cNvGraphicFramePr>
+              <a:graphicFrameLocks xmlns:a="http://schemas.openxmlformats.org/drawingml/2006/main" noChangeAspect="1"/>
+            </wp:cNvGraphicFramePr>
+            <a:graphic xmlns:a="http://schemas.openxmlformats.org/drawingml/2006/main">
+              <a:graphicData uri="http://schemas.openxmlformats.org/drawingml/2006/picture">
+                <pic:pic xmlns:pic="http://schemas.openxmlformats.org/drawingml/2006/picture">
+                  <pic:nvPicPr>
+                    <pic:cNvPr id="1" name=""/>
+                    <pic:cNvPicPr/>
+                  </pic:nvPicPr>
+                  <pic:blipFill>
+                    <a:blip r:embed="rId12"/>
+                    <a:stretch>
+                      <a:fillRect/>
+                    </a:stretch>
+                  </pic:blipFill>
+                  <pic:spPr>
+                    <a:xfrm>
+                      <a:off x="0" y="0"/>
                       <a:ext cx="5943600" cy="2398395"/>
                     </a:xfrm>
                     <a:prstGeom prst="rect">
@@ -4126,13 +4111,7 @@
         <w:t xml:space="preserve">It </w:t>
       </w:r>
       <w:r>
-        <w:t xml:space="preserve">is simply a tree of multiple methods or attributes. Each branch of the tree ends with an event of action AKA node. DOM methods or properties allow programmers to manipulate with document’s structure, style or content </w:t>
-      </w:r>
-      <w:r>
-        <w:t>e.g.,</w:t>
-      </w:r>
-      <w:r>
-        <w:t xml:space="preserve"> onClick event listener, so programmers use the DOM to deploy an action when a user clicks on a button. </w:t>
+        <w:t xml:space="preserve">is simply a tree of multiple methods or attributes. Each branch of the tree ends with an event of action AKA node. DOM methods or properties allow programmers to manipulate with document’s structure, style or content e.g., onClick event listener, so programmers use the DOM to deploy an action when a user clicks on a button. </w:t>
       </w:r>
       <w:proofErr w:type="gramStart"/>
       <w:r>
@@ -4317,7 +4296,6 @@
         </w:numPr>
       </w:pPr>
       <w:r>
-        <w:lastRenderedPageBreak/>
         <w:t>W</w:t>
       </w:r>
       <w:r>
@@ -4402,8 +4380,25 @@
         </w:numPr>
       </w:pPr>
       <w:r>
-        <w:t>Please check GitHub repository ()</w:t>
-      </w:r>
+        <w:t>Please check GitHub repository (</w:t>
+      </w:r>
+      <w:hyperlink r:id="rId13" w:history="1">
+        <w:r>
+          <w:rPr>
+            <w:rStyle w:val="Hyperlink"/>
+          </w:rPr>
+          <w:t>https://github.com/AhmedAbdelRazak/RCC/tree/master/CalculateCircleArea</w:t>
+        </w:r>
+      </w:hyperlink>
+      <w:r>
+        <w:t>)</w:t>
+      </w:r>
+    </w:p>
+    <w:p>
+      <w:pPr>
+        <w:pStyle w:val="ListParagraph"/>
+        <w:ind w:left="1440"/>
+      </w:pPr>
     </w:p>
     <w:p/>
     <w:p>
@@ -5993,6 +5988,7 @@
           <w:sz w:val="21"/>
           <w:szCs w:val="21"/>
         </w:rPr>
+        <w:lastRenderedPageBreak/>
         <w:t xml:space="preserve">        </w:t>
       </w:r>
       <w:r>
@@ -6142,7 +6138,6 @@
           <w:sz w:val="21"/>
           <w:szCs w:val="21"/>
         </w:rPr>
-        <w:lastRenderedPageBreak/>
         <w:t xml:space="preserve">            </w:t>
       </w:r>
       <w:r>
@@ -8369,6 +8364,29 @@
       <w:contextualSpacing/>
     </w:pPr>
   </w:style>
+  <w:style w:type="character" w:styleId="Hyperlink">
+    <w:name w:val="Hyperlink"/>
+    <w:basedOn w:val="DefaultParagraphFont"/>
+    <w:uiPriority w:val="99"/>
+    <w:unhideWhenUsed/>
+    <w:rsid w:val="00955E8A"/>
+    <w:rPr>
+      <w:color w:val="0563C1" w:themeColor="hyperlink"/>
+      <w:u w:val="single"/>
+    </w:rPr>
+  </w:style>
+  <w:style w:type="character" w:styleId="UnresolvedMention">
+    <w:name w:val="Unresolved Mention"/>
+    <w:basedOn w:val="DefaultParagraphFont"/>
+    <w:uiPriority w:val="99"/>
+    <w:semiHidden/>
+    <w:unhideWhenUsed/>
+    <w:rsid w:val="00955E8A"/>
+    <w:rPr>
+      <w:color w:val="605E5C"/>
+      <w:shd w:val="clear" w:color="auto" w:fill="E1DFDD"/>
+    </w:rPr>
+  </w:style>
 </w:styles>
 </file>
 

</xml_diff>